<commit_message>
Finished Dissertation, including presentation and wrote short post
</commit_message>
<xml_diff>
--- a/files/dissertation/presentation/abstract.docx
+++ b/files/dissertation/presentation/abstract.docx
@@ -21,7 +21,17 @@
           <w:sz w:val="28"/>
           <w:szCs w:val="28"/>
         </w:rPr>
-        <w:t>Lyron Winderbaum</w:t>
+        <w:t xml:space="preserve"> </w:t>
+      </w:r>
+      <w:r>
+        <w:rPr>
+          <w:rFonts w:ascii="Georgia" w:hAnsi="Georgia"/>
+          <w:b/>
+          <w:bCs/>
+          <w:sz w:val="28"/>
+          <w:szCs w:val="28"/>
+        </w:rPr>
+        <w:t xml:space="preserve"> Winderbaum</w:t>
       </w:r>
     </w:p>
     <w:p>
@@ -357,23 +367,7 @@
           <w:sz w:val="24"/>
           <w:szCs w:val="24"/>
         </w:rPr>
-        <w:t xml:space="preserve">it negatively impacts on the economy as mathematically skilled workers for key industries are in reduced </w:t>
-      </w:r>
-      <w:r>
-        <w:rPr>
-          <w:rFonts w:ascii="Georgia" w:hAnsi="Georgia"/>
-          <w:sz w:val="24"/>
-          <w:szCs w:val="24"/>
-        </w:rPr>
-        <w:t>supply</w:t>
-      </w:r>
-      <w:r>
-        <w:rPr>
-          <w:rFonts w:ascii="Georgia" w:hAnsi="Georgia"/>
-          <w:sz w:val="24"/>
-          <w:szCs w:val="24"/>
-        </w:rPr>
-        <w:t>.</w:t>
+        <w:t>it negatively impacts on the economy as mathematically skilled workers for key industries are in reduced supply.</w:t>
       </w:r>
       <w:r>
         <w:rPr>
@@ -405,7 +399,23 @@
           <w:sz w:val="24"/>
           <w:szCs w:val="24"/>
         </w:rPr>
-        <w:t xml:space="preserve"> steadily increasing over the past several decades</w:t>
+        <w:t xml:space="preserve"> steadily increasing </w:t>
+      </w:r>
+      <w:r>
+        <w:rPr>
+          <w:rFonts w:ascii="Georgia" w:hAnsi="Georgia"/>
+          <w:sz w:val="24"/>
+          <w:szCs w:val="24"/>
+        </w:rPr>
+        <w:softHyphen/>
+      </w:r>
+      <w:r>
+        <w:rPr>
+          <w:rFonts w:ascii="Georgia" w:hAnsi="Georgia"/>
+          <w:sz w:val="24"/>
+          <w:szCs w:val="24"/>
+        </w:rPr>
+        <w:t>over the past several decades</w:t>
       </w:r>
       <w:r>
         <w:rPr>
@@ -421,55 +431,7 @@
           <w:sz w:val="24"/>
           <w:szCs w:val="24"/>
         </w:rPr>
-        <w:t xml:space="preserve">Providing </w:t>
-      </w:r>
-      <w:r>
-        <w:rPr>
-          <w:rFonts w:ascii="Georgia" w:hAnsi="Georgia"/>
-          <w:sz w:val="24"/>
-          <w:szCs w:val="24"/>
-        </w:rPr>
-        <w:t>such</w:t>
-      </w:r>
-      <w:r>
-        <w:rPr>
-          <w:rFonts w:ascii="Georgia" w:hAnsi="Georgia"/>
-          <w:sz w:val="24"/>
-          <w:szCs w:val="24"/>
-        </w:rPr>
-        <w:t xml:space="preserve"> alternative or ``non-traditional’’ pathway</w:t>
-      </w:r>
-      <w:r>
-        <w:rPr>
-          <w:rFonts w:ascii="Georgia" w:hAnsi="Georgia"/>
-          <w:sz w:val="24"/>
-          <w:szCs w:val="24"/>
-        </w:rPr>
-        <w:t>s</w:t>
-      </w:r>
-      <w:r>
-        <w:rPr>
-          <w:rFonts w:ascii="Georgia" w:hAnsi="Georgia"/>
-          <w:sz w:val="24"/>
-          <w:szCs w:val="24"/>
-        </w:rPr>
-        <w:t xml:space="preserve"> into mathematical higher education </w:t>
-      </w:r>
-      <w:r>
-        <w:rPr>
-          <w:rFonts w:ascii="Georgia" w:hAnsi="Georgia"/>
-          <w:sz w:val="24"/>
-          <w:szCs w:val="24"/>
-        </w:rPr>
-        <w:t xml:space="preserve">(such as bridging courses) </w:t>
-      </w:r>
-      <w:r>
-        <w:rPr>
-          <w:rFonts w:ascii="Georgia" w:hAnsi="Georgia"/>
-          <w:sz w:val="24"/>
-          <w:szCs w:val="24"/>
-        </w:rPr>
-        <w:t xml:space="preserve">is </w:t>
+        <w:t xml:space="preserve">Providing such alternative or ``non-traditional’’ pathways into mathematical higher education (such as bridging courses) is </w:t>
       </w:r>
       <w:r>
         <w:rPr>
@@ -517,23 +479,7 @@
           <w:sz w:val="24"/>
           <w:szCs w:val="24"/>
         </w:rPr>
-        <w:t>education</w:t>
-      </w:r>
-      <w:r>
-        <w:rPr>
-          <w:rFonts w:ascii="Georgia" w:hAnsi="Georgia"/>
-          <w:sz w:val="24"/>
-          <w:szCs w:val="24"/>
-        </w:rPr>
-        <w:t xml:space="preserve"> at all</w:t>
-      </w:r>
-      <w:r>
-        <w:rPr>
-          <w:rFonts w:ascii="Georgia" w:hAnsi="Georgia"/>
-          <w:sz w:val="24"/>
-          <w:szCs w:val="24"/>
-        </w:rPr>
-        <w:t>. It also has the advantage that mathematics education can offer increased social mobility and job prospects</w:t>
+        <w:t>education at all. It also has the advantage that mathematics education can offer increased social mobility and job prospects</w:t>
       </w:r>
       <w:r>
         <w:rPr>
@@ -655,31 +601,31 @@
           <w:sz w:val="24"/>
           <w:szCs w:val="24"/>
         </w:rPr>
-        <w:t xml:space="preserve">investigated through two avenues of research. First, a literature review </w:t>
-      </w:r>
-      <w:r>
-        <w:rPr>
-          <w:rFonts w:ascii="Georgia" w:hAnsi="Georgia"/>
-          <w:sz w:val="24"/>
-          <w:szCs w:val="24"/>
-        </w:rPr>
-        <w:t>focuse</w:t>
-      </w:r>
-      <w:r>
-        <w:rPr>
-          <w:rFonts w:ascii="Georgia" w:hAnsi="Georgia"/>
-          <w:sz w:val="24"/>
-          <w:szCs w:val="24"/>
-        </w:rPr>
-        <w:t>d</w:t>
-      </w:r>
-      <w:r>
-        <w:rPr>
-          <w:rFonts w:ascii="Georgia" w:hAnsi="Georgia"/>
-          <w:sz w:val="24"/>
-          <w:szCs w:val="24"/>
-        </w:rPr>
-        <w:t xml:space="preserve"> on challenges faced by mathematics bridging students and </w:t>
+        <w:t>investigated through two avenues of research. First, a literature review</w:t>
+      </w:r>
+      <w:r>
+        <w:rPr>
+          <w:rFonts w:ascii="Georgia" w:hAnsi="Georgia"/>
+          <w:sz w:val="24"/>
+          <w:szCs w:val="24"/>
+        </w:rPr>
+        <w:t xml:space="preserve"> uncovers some of the key </w:t>
+      </w:r>
+      <w:r>
+        <w:rPr>
+          <w:rFonts w:ascii="Georgia" w:hAnsi="Georgia"/>
+          <w:sz w:val="24"/>
+          <w:szCs w:val="24"/>
+        </w:rPr>
+        <w:t>challenges faced by mathematics bridging students</w:t>
+      </w:r>
+      <w:r>
+        <w:rPr>
+          <w:rFonts w:ascii="Georgia" w:hAnsi="Georgia"/>
+          <w:sz w:val="24"/>
+          <w:szCs w:val="24"/>
+        </w:rPr>
+        <w:t xml:space="preserve">: </w:t>
       </w:r>
       <w:r>
         <w:rPr>
@@ -688,7 +634,31 @@
           <w:szCs w:val="24"/>
         </w:rPr>
         <w:lastRenderedPageBreak/>
-        <w:t xml:space="preserve">approaches to overcoming these challenges. </w:t>
+        <w:t xml:space="preserve">maths anxiety, the secondary-tertiary education transition, negative affect towards maths, and self-efficacy. The literature also provides insight into </w:t>
+      </w:r>
+      <w:r>
+        <w:rPr>
+          <w:rFonts w:ascii="Georgia" w:hAnsi="Georgia"/>
+          <w:sz w:val="24"/>
+          <w:szCs w:val="24"/>
+        </w:rPr>
+        <w:t xml:space="preserve">approaches </w:t>
+      </w:r>
+      <w:r>
+        <w:rPr>
+          <w:rFonts w:ascii="Georgia" w:hAnsi="Georgia"/>
+          <w:sz w:val="24"/>
+          <w:szCs w:val="24"/>
+        </w:rPr>
+        <w:t xml:space="preserve">that show promise in </w:t>
+      </w:r>
+      <w:r>
+        <w:rPr>
+          <w:rFonts w:ascii="Georgia" w:hAnsi="Georgia"/>
+          <w:sz w:val="24"/>
+          <w:szCs w:val="24"/>
+        </w:rPr>
+        <w:t xml:space="preserve">overcoming these challenges. </w:t>
       </w:r>
       <w:r>
         <w:rPr>
@@ -752,31 +722,15 @@
           <w:sz w:val="24"/>
           <w:szCs w:val="24"/>
         </w:rPr>
-        <w:t>of the University of Adelaide bridging courses (in particular MathsTrack). Alignment of these curricula is discussed, and recommendations made that could bring MathsTrack into closer alignment with the current high</w:t>
-      </w:r>
-      <w:r>
-        <w:rPr>
-          <w:rFonts w:ascii="Georgia" w:hAnsi="Georgia"/>
-          <w:sz w:val="24"/>
-          <w:szCs w:val="24"/>
-        </w:rPr>
-        <w:t xml:space="preserve"> </w:t>
-      </w:r>
-      <w:r>
-        <w:rPr>
-          <w:rFonts w:ascii="Georgia" w:hAnsi="Georgia"/>
-          <w:sz w:val="24"/>
-          <w:szCs w:val="24"/>
-        </w:rPr>
-        <w:t xml:space="preserve">school curricula, </w:t>
-      </w:r>
-      <w:r>
-        <w:rPr>
-          <w:rFonts w:ascii="Georgia" w:hAnsi="Georgia"/>
-          <w:sz w:val="24"/>
-          <w:szCs w:val="24"/>
-        </w:rPr>
-        <w:t xml:space="preserve">within the context of </w:t>
+        <w:t>of the University of Adelaide bridging courses (in particular MathsTrack).</w:t>
+      </w:r>
+      <w:r>
+        <w:rPr>
+          <w:rFonts w:ascii="Georgia" w:hAnsi="Georgia"/>
+          <w:sz w:val="24"/>
+          <w:szCs w:val="24"/>
+        </w:rPr>
+        <w:t xml:space="preserve"> Alignment of the content of MathsTrack to the Australian senior high school curricula is desirable in order to support students in their future success as many of the common pathways they will pursue (entry level university maths courses, for example), are designed based on the assumption students entering them are coming from having completed high school in Australia recently</w:t>
       </w:r>
       <w:bookmarkStart w:id="0" w:name="_GoBack"/>
       <w:bookmarkEnd w:id="0"/>
@@ -786,6 +740,46 @@
           <w:sz w:val="24"/>
           <w:szCs w:val="24"/>
         </w:rPr>
+        <w:t xml:space="preserve">. </w:t>
+      </w:r>
+      <w:r>
+        <w:rPr>
+          <w:rFonts w:ascii="Georgia" w:hAnsi="Georgia"/>
+          <w:sz w:val="24"/>
+          <w:szCs w:val="24"/>
+        </w:rPr>
+        <w:t xml:space="preserve"> Alignment of these curricula is discussed, and recommendations made that could bring MathsTrack into closer alignment with the current high</w:t>
+      </w:r>
+      <w:r>
+        <w:rPr>
+          <w:rFonts w:ascii="Georgia" w:hAnsi="Georgia"/>
+          <w:sz w:val="24"/>
+          <w:szCs w:val="24"/>
+        </w:rPr>
+        <w:t xml:space="preserve"> </w:t>
+      </w:r>
+      <w:r>
+        <w:rPr>
+          <w:rFonts w:ascii="Georgia" w:hAnsi="Georgia"/>
+          <w:sz w:val="24"/>
+          <w:szCs w:val="24"/>
+        </w:rPr>
+        <w:t xml:space="preserve">school curricula, </w:t>
+      </w:r>
+      <w:r>
+        <w:rPr>
+          <w:rFonts w:ascii="Georgia" w:hAnsi="Georgia"/>
+          <w:sz w:val="24"/>
+          <w:szCs w:val="24"/>
+        </w:rPr>
+        <w:t xml:space="preserve">within the context of </w:t>
+      </w:r>
+      <w:r>
+        <w:rPr>
+          <w:rFonts w:ascii="Georgia" w:hAnsi="Georgia"/>
+          <w:sz w:val="24"/>
+          <w:szCs w:val="24"/>
+        </w:rPr>
         <w:t xml:space="preserve">the existing </w:t>
       </w:r>
       <w:r>
@@ -826,7 +820,103 @@
           <w:sz w:val="24"/>
           <w:szCs w:val="24"/>
         </w:rPr>
-        <w:t>These recommendations will hopefully offer avenues for continued improvement for the University of Adelaide’s bridging courses, and beyond that provide some broader context for mathematics bridging in general.</w:t>
+        <w:t>The</w:t>
+      </w:r>
+      <w:r>
+        <w:rPr>
+          <w:rFonts w:ascii="Georgia" w:hAnsi="Georgia"/>
+          <w:sz w:val="24"/>
+          <w:szCs w:val="24"/>
+        </w:rPr>
+        <w:t xml:space="preserve"> </w:t>
+      </w:r>
+      <w:r>
+        <w:rPr>
+          <w:rFonts w:ascii="Georgia" w:hAnsi="Georgia"/>
+          <w:sz w:val="24"/>
+          <w:szCs w:val="24"/>
+        </w:rPr>
+        <w:t>recommendations</w:t>
+      </w:r>
+      <w:r>
+        <w:rPr>
+          <w:rFonts w:ascii="Georgia" w:hAnsi="Georgia"/>
+          <w:sz w:val="24"/>
+          <w:szCs w:val="24"/>
+        </w:rPr>
+        <w:t xml:space="preserve"> made from the synthesis of these two avenues of research</w:t>
+      </w:r>
+      <w:r>
+        <w:rPr>
+          <w:rFonts w:ascii="Georgia" w:hAnsi="Georgia"/>
+          <w:sz w:val="24"/>
+          <w:szCs w:val="24"/>
+        </w:rPr>
+        <w:t xml:space="preserve"> will hopefully offer </w:t>
+      </w:r>
+      <w:r>
+        <w:rPr>
+          <w:rFonts w:ascii="Georgia" w:hAnsi="Georgia"/>
+          <w:sz w:val="24"/>
+          <w:szCs w:val="24"/>
+        </w:rPr>
+        <w:t>actionable pathways</w:t>
+      </w:r>
+      <w:r>
+        <w:rPr>
+          <w:rFonts w:ascii="Georgia" w:hAnsi="Georgia"/>
+          <w:sz w:val="24"/>
+          <w:szCs w:val="24"/>
+        </w:rPr>
+        <w:t xml:space="preserve"> for</w:t>
+      </w:r>
+      <w:r>
+        <w:rPr>
+          <w:rFonts w:ascii="Georgia" w:hAnsi="Georgia"/>
+          <w:sz w:val="24"/>
+          <w:szCs w:val="24"/>
+        </w:rPr>
+        <w:t xml:space="preserve"> the</w:t>
+      </w:r>
+      <w:r>
+        <w:rPr>
+          <w:rFonts w:ascii="Georgia" w:hAnsi="Georgia"/>
+          <w:sz w:val="24"/>
+          <w:szCs w:val="24"/>
+        </w:rPr>
+        <w:t xml:space="preserve"> continued improvement for the University of Adelaide’s bridging courses, and beyond that provide some broader context </w:t>
+      </w:r>
+      <w:r>
+        <w:rPr>
+          <w:rFonts w:ascii="Georgia" w:hAnsi="Georgia"/>
+          <w:sz w:val="24"/>
+          <w:szCs w:val="24"/>
+        </w:rPr>
+        <w:t xml:space="preserve">of the concerns that need to be addressed in </w:t>
+      </w:r>
+      <w:r>
+        <w:rPr>
+          <w:rFonts w:ascii="Georgia" w:hAnsi="Georgia"/>
+          <w:sz w:val="24"/>
+          <w:szCs w:val="24"/>
+        </w:rPr>
+        <w:t>mathematics bridging</w:t>
+      </w:r>
+      <w:r>
+        <w:rPr>
+          <w:rFonts w:ascii="Georgia" w:hAnsi="Georgia"/>
+          <w:sz w:val="24"/>
+          <w:szCs w:val="24"/>
+        </w:rPr>
+        <w:t xml:space="preserve"> more broadly</w:t>
+      </w:r>
+      <w:r>
+        <w:rPr>
+          <w:rFonts w:ascii="Georgia" w:hAnsi="Georgia"/>
+          <w:sz w:val="24"/>
+          <w:szCs w:val="24"/>
+        </w:rPr>
+        <w:t>.</w:t>
       </w:r>
     </w:p>
     <w:p>
@@ -992,6 +1082,7 @@
     <w:lsdException w:name="HTML Sample" w:semiHidden="1" w:unhideWhenUsed="1"/>
     <w:lsdException w:name="HTML Typewriter" w:semiHidden="1" w:unhideWhenUsed="1"/>
     <w:lsdException w:name="HTML Variable" w:semiHidden="1" w:unhideWhenUsed="1"/>
+    <w:lsdException w:name="Normal Table" w:semiHidden="1" w:unhideWhenUsed="1"/>
     <w:lsdException w:name="annotation subject" w:semiHidden="1" w:unhideWhenUsed="1"/>
     <w:lsdException w:name="No List" w:semiHidden="1" w:unhideWhenUsed="1"/>
     <w:lsdException w:name="Outline List 1" w:semiHidden="1" w:unhideWhenUsed="1"/>
@@ -1038,8 +1129,10 @@
     <w:lsdException w:name="Table Subtle 2" w:semiHidden="1" w:unhideWhenUsed="1"/>
     <w:lsdException w:name="Table Web 1" w:semiHidden="1" w:unhideWhenUsed="1"/>
     <w:lsdException w:name="Table Web 2" w:semiHidden="1" w:unhideWhenUsed="1"/>
+    <w:lsdException w:name="Table Web 3" w:semiHidden="1" w:unhideWhenUsed="1"/>
     <w:lsdException w:name="Balloon Text" w:semiHidden="1" w:unhideWhenUsed="1"/>
     <w:lsdException w:name="Table Grid" w:uiPriority="39"/>
+    <w:lsdException w:name="Table Theme" w:semiHidden="1" w:unhideWhenUsed="1"/>
     <w:lsdException w:name="Placeholder Text" w:semiHidden="1"/>
     <w:lsdException w:name="No Spacing" w:uiPriority="1" w:qFormat="1"/>
     <w:lsdException w:name="Light Shading" w:uiPriority="60"/>

</xml_diff>

<commit_message>
Add Abstract to Dissertation Post
</commit_message>
<xml_diff>
--- a/files/dissertation/presentation/abstract.docx
+++ b/files/dissertation/presentation/abstract.docx
@@ -31,6 +31,18 @@
           <w:sz w:val="28"/>
           <w:szCs w:val="28"/>
         </w:rPr>
+        <w:t>Lyron</w:t>
+      </w:r>
+      <w:bookmarkStart w:id="0" w:name="_GoBack"/>
+      <w:bookmarkEnd w:id="0"/>
+      <w:r>
+        <w:rPr>
+          <w:rFonts w:ascii="Georgia" w:hAnsi="Georgia"/>
+          <w:b/>
+          <w:bCs/>
+          <w:sz w:val="28"/>
+          <w:szCs w:val="28"/>
+        </w:rPr>
         <w:t xml:space="preserve"> Winderbaum</w:t>
       </w:r>
     </w:p>
@@ -375,7 +387,25 @@
           <w:sz w:val="24"/>
           <w:szCs w:val="24"/>
         </w:rPr>
-        <w:t xml:space="preserve"> Second, it further disadvantages non-mathematically educated people in the job market and potentially either reinforces existing social inequalities or pushes more people towards pursuing a mathematics education, and hence potentially enrolling in a mathematics bridging course</w:t>
+        <w:t xml:space="preserve"> Second, </w:t>
+      </w:r>
+      <w:proofErr w:type="gramStart"/>
+      <w:r>
+        <w:rPr>
+          <w:rFonts w:ascii="Georgia" w:hAnsi="Georgia"/>
+          <w:sz w:val="24"/>
+          <w:szCs w:val="24"/>
+        </w:rPr>
+        <w:t>it</w:t>
+      </w:r>
+      <w:proofErr w:type="gramEnd"/>
+      <w:r>
+        <w:rPr>
+          <w:rFonts w:ascii="Georgia" w:hAnsi="Georgia"/>
+          <w:sz w:val="24"/>
+          <w:szCs w:val="24"/>
+        </w:rPr>
+        <w:t xml:space="preserve"> further disadvantages non-mathematically educated people in the job market and potentially either reinforces existing social inequalities or pushes more people towards pursuing a mathematics education, and hence potentially enrolling in a mathematics bridging course</w:t>
       </w:r>
       <w:r>
         <w:rPr>
@@ -722,25 +752,33 @@
           <w:sz w:val="24"/>
           <w:szCs w:val="24"/>
         </w:rPr>
-        <w:t>of the University of Adelaide bridging courses (in particular MathsTrack).</w:t>
-      </w:r>
-      <w:r>
-        <w:rPr>
-          <w:rFonts w:ascii="Georgia" w:hAnsi="Georgia"/>
-          <w:sz w:val="24"/>
-          <w:szCs w:val="24"/>
-        </w:rPr>
-        <w:t xml:space="preserve"> Alignment of the content of MathsTrack to the Australian senior high school curricula is desirable in order to support students in their future success as many of the common pathways they will pursue (entry level university maths courses, for example), are designed based on the assumption students entering them are coming from having completed high school in Australia recently</w:t>
-      </w:r>
-      <w:bookmarkStart w:id="0" w:name="_GoBack"/>
-      <w:bookmarkEnd w:id="0"/>
-      <w:r>
-        <w:rPr>
-          <w:rFonts w:ascii="Georgia" w:hAnsi="Georgia"/>
-          <w:sz w:val="24"/>
-          <w:szCs w:val="24"/>
-        </w:rPr>
-        <w:t xml:space="preserve">. </w:t>
+        <w:t>of the University of Adelaide bridging courses (</w:t>
+      </w:r>
+      <w:proofErr w:type="gramStart"/>
+      <w:r>
+        <w:rPr>
+          <w:rFonts w:ascii="Georgia" w:hAnsi="Georgia"/>
+          <w:sz w:val="24"/>
+          <w:szCs w:val="24"/>
+        </w:rPr>
+        <w:t>in particular MathsTrack</w:t>
+      </w:r>
+      <w:proofErr w:type="gramEnd"/>
+      <w:r>
+        <w:rPr>
+          <w:rFonts w:ascii="Georgia" w:hAnsi="Georgia"/>
+          <w:sz w:val="24"/>
+          <w:szCs w:val="24"/>
+        </w:rPr>
+        <w:t>).</w:t>
+      </w:r>
+      <w:r>
+        <w:rPr>
+          <w:rFonts w:ascii="Georgia" w:hAnsi="Georgia"/>
+          <w:sz w:val="24"/>
+          <w:szCs w:val="24"/>
+        </w:rPr>
+        <w:t xml:space="preserve"> Alignment of the content of MathsTrack to the Australian senior high school curricula is desirable in order to support students in their future success as many of the common pathways they will pursue (entry level university maths courses, for example), are designed based on the assumption students entering them are coming from having completed high school in Australia recently. </w:t>
       </w:r>
       <w:r>
         <w:rPr>

</xml_diff>